<commit_message>
Elaborazione 4 - Analisi e Progettazione
Analisi e Progettazione. Introduzione delle operazioni di creazione del TemplateUfficiale.
</commit_message>
<xml_diff>
--- a/6.1 Elaborazione 4/2022_01_18_UniCTest_Elaborazione_4.docx
+++ b/6.1 Elaborazione 4/2022_01_18_UniCTest_Elaborazione_4.docx
@@ -2463,7 +2463,114 @@
     </w:p>
     <w:p>
       <w:r>
-        <w:t xml:space="preserve">Risulta chiaro che non è necessario introdurre una nuova classe </w:t>
+        <w:t xml:space="preserve">Si può notare che </w:t>
+      </w:r>
+      <w:proofErr w:type="spellStart"/>
+      <w:r>
+        <w:t>TemplateUfficiale</w:t>
+      </w:r>
+      <w:proofErr w:type="spellEnd"/>
+      <w:r>
+        <w:t xml:space="preserve"> presenta gli stessi attributi di </w:t>
+      </w:r>
+      <w:proofErr w:type="spellStart"/>
+      <w:r>
+        <w:t>TemplatePersonalizzato</w:t>
+      </w:r>
+      <w:proofErr w:type="spellEnd"/>
+      <w:r>
+        <w:t xml:space="preserve"> (classe concettuale introdotta nell’iterazione 2 della fase di Elaborazione, analizzando UC2) ad eccezione di:</w:t>
+      </w:r>
+    </w:p>
+    <w:p>
+      <w:pPr>
+        <w:pStyle w:val="Paragrafoelenco"/>
+        <w:numPr>
+          <w:ilvl w:val="0"/>
+          <w:numId w:val="27"/>
+        </w:numPr>
+      </w:pPr>
+      <w:r>
+        <w:rPr>
+          <w:b/>
+          <w:bCs/>
+        </w:rPr>
+        <w:t>fonte</w:t>
+      </w:r>
+      <w:r>
+        <w:t xml:space="preserve">, attributo inesistente in </w:t>
+      </w:r>
+      <w:proofErr w:type="spellStart"/>
+      <w:r>
+        <w:t>TemplatePersonalizzato</w:t>
+      </w:r>
+      <w:proofErr w:type="spellEnd"/>
+      <w:r>
+        <w:t xml:space="preserve">, essendo il </w:t>
+      </w:r>
+      <w:proofErr w:type="spellStart"/>
+      <w:r>
+        <w:t>TemplatePersonalizzato</w:t>
+      </w:r>
+      <w:proofErr w:type="spellEnd"/>
+      <w:r>
+        <w:t xml:space="preserve"> creato dallo stesso Studente</w:t>
+      </w:r>
+    </w:p>
+    <w:p>
+      <w:pPr>
+        <w:pStyle w:val="Paragrafoelenco"/>
+        <w:numPr>
+          <w:ilvl w:val="0"/>
+          <w:numId w:val="27"/>
+        </w:numPr>
+      </w:pPr>
+      <w:proofErr w:type="spellStart"/>
+      <w:proofErr w:type="gramStart"/>
+      <w:r>
+        <w:rPr>
+          <w:b/>
+          <w:bCs/>
+        </w:rPr>
+        <w:t>tempoTotale</w:t>
+      </w:r>
+      <w:proofErr w:type="spellEnd"/>
+      <w:proofErr w:type="gramEnd"/>
+      <w:r>
+        <w:t xml:space="preserve">, al posto del </w:t>
+      </w:r>
+      <w:proofErr w:type="spellStart"/>
+      <w:r>
+        <w:t>tempoMedio</w:t>
+      </w:r>
+      <w:proofErr w:type="spellEnd"/>
+      <w:r>
+        <w:t xml:space="preserve"> del </w:t>
+      </w:r>
+      <w:proofErr w:type="spellStart"/>
+      <w:r>
+        <w:t>TemplatePersonalizzato</w:t>
+      </w:r>
+      <w:proofErr w:type="spellEnd"/>
+      <w:r>
+        <w:t>.</w:t>
+      </w:r>
+    </w:p>
+    <w:p>
+      <w:r>
+        <w:t xml:space="preserve">Risulta </w:t>
+      </w:r>
+      <w:r>
+        <w:t xml:space="preserve">dunque </w:t>
+      </w:r>
+      <w:r>
+        <w:t xml:space="preserve">chiaro che non </w:t>
+      </w:r>
+      <w:r>
+        <w:t xml:space="preserve">sia </w:t>
+      </w:r>
+      <w:r>
+        <w:t xml:space="preserve">necessario introdurre una nuova classe </w:t>
       </w:r>
       <w:proofErr w:type="spellStart"/>
       <w:r>
@@ -2494,6 +2601,54 @@
     </w:p>
     <w:p>
       <w:r>
+        <w:t xml:space="preserve">La classe astratta </w:t>
+      </w:r>
+      <w:r>
+        <w:rPr>
+          <w:i/>
+          <w:iCs/>
+        </w:rPr>
+        <w:t>Template</w:t>
+      </w:r>
+      <w:r>
+        <w:t xml:space="preserve"> avrà tutti gli attributi ad eccezione degli attributi non condivisi tra il </w:t>
+      </w:r>
+      <w:proofErr w:type="spellStart"/>
+      <w:r>
+        <w:t>TemplatePersonalizzato</w:t>
+      </w:r>
+      <w:proofErr w:type="spellEnd"/>
+      <w:r>
+        <w:t xml:space="preserve"> e il </w:t>
+      </w:r>
+      <w:proofErr w:type="spellStart"/>
+      <w:r>
+        <w:t>TemplateUfficiale</w:t>
+      </w:r>
+      <w:proofErr w:type="spellEnd"/>
+      <w:r>
+        <w:t xml:space="preserve"> (ovvero: fonte, </w:t>
+      </w:r>
+      <w:proofErr w:type="spellStart"/>
+      <w:r>
+        <w:t>tempoTotale</w:t>
+      </w:r>
+      <w:proofErr w:type="spellEnd"/>
+      <w:r>
+        <w:t xml:space="preserve">, </w:t>
+      </w:r>
+      <w:proofErr w:type="spellStart"/>
+      <w:r>
+        <w:t>tempoMedio</w:t>
+      </w:r>
+      <w:proofErr w:type="spellEnd"/>
+      <w:r>
+        <w:t>), che saranno specifici delle classi specializzazione.</w:t>
+      </w:r>
+    </w:p>
+    <w:p>
+      <w:r>
+        <w:lastRenderedPageBreak/>
         <w:t xml:space="preserve">Da </w:t>
       </w:r>
       <w:r>
@@ -2544,7 +2699,6 @@
     </w:p>
     <w:p>
       <w:r>
-        <w:lastRenderedPageBreak/>
         <w:t xml:space="preserve">Ci si è resi conto che l’esistenza della </w:t>
       </w:r>
       <w:proofErr w:type="spellStart"/>
@@ -2598,6 +2752,156 @@
       </w:r>
       <w:r>
         <w:t>/A</w:t>
+      </w:r>
+      <w:r>
+        <w:t>.</w:t>
+      </w:r>
+    </w:p>
+    <w:p>
+      <w:r>
+        <w:t>Nota: p</w:t>
+      </w:r>
+      <w:r>
+        <w:t xml:space="preserve">er distinguere le operazioni di gestione del </w:t>
+      </w:r>
+      <w:proofErr w:type="spellStart"/>
+      <w:r>
+        <w:t>TemplateUfficiale</w:t>
+      </w:r>
+      <w:proofErr w:type="spellEnd"/>
+      <w:r>
+        <w:t xml:space="preserve"> da quelle di gestione del </w:t>
+      </w:r>
+      <w:proofErr w:type="spellStart"/>
+      <w:r>
+        <w:t>TemplatePersonalizzato</w:t>
+      </w:r>
+      <w:proofErr w:type="spellEnd"/>
+      <w:r>
+        <w:t xml:space="preserve"> da parte dello Studente</w:t>
+      </w:r>
+      <w:r>
+        <w:t>, sono state prese le seguenti misure:</w:t>
+      </w:r>
+    </w:p>
+    <w:p>
+      <w:pPr>
+        <w:pStyle w:val="Paragrafoelenco"/>
+        <w:numPr>
+          <w:ilvl w:val="0"/>
+          <w:numId w:val="27"/>
+        </w:numPr>
+      </w:pPr>
+      <w:r>
+        <w:t xml:space="preserve">le operazioni effettuate dall’attore </w:t>
+      </w:r>
+      <w:r>
+        <w:t>Amministratore</w:t>
+      </w:r>
+      <w:r>
+        <w:t xml:space="preserve"> per </w:t>
+      </w:r>
+      <w:r>
+        <w:t xml:space="preserve">inserire </w:t>
+      </w:r>
+      <w:r>
+        <w:t xml:space="preserve">un </w:t>
+      </w:r>
+      <w:proofErr w:type="spellStart"/>
+      <w:r>
+        <w:t>TemplateUfficiale</w:t>
+      </w:r>
+      <w:proofErr w:type="spellEnd"/>
+      <w:r>
+        <w:t xml:space="preserve"> </w:t>
+      </w:r>
+      <w:r>
+        <w:t>rispetteranno la notazione</w:t>
+      </w:r>
+      <w:r>
+        <w:t xml:space="preserve"> </w:t>
+      </w:r>
+      <w:r>
+        <w:rPr>
+          <w:i/>
+          <w:iCs/>
+        </w:rPr>
+        <w:t>&lt;</w:t>
+      </w:r>
+      <w:proofErr w:type="spellStart"/>
+      <w:r>
+        <w:rPr>
+          <w:i/>
+          <w:iCs/>
+        </w:rPr>
+        <w:t>nomeOperazione</w:t>
+      </w:r>
+      <w:proofErr w:type="spellEnd"/>
+      <w:r>
+        <w:rPr>
+          <w:i/>
+          <w:iCs/>
+        </w:rPr>
+        <w:t>&gt;</w:t>
+      </w:r>
+      <w:r>
+        <w:rPr>
+          <w:i/>
+          <w:iCs/>
+        </w:rPr>
+        <w:t>U</w:t>
+      </w:r>
+      <w:r>
+        <w:t>.</w:t>
+      </w:r>
+    </w:p>
+    <w:p>
+      <w:pPr>
+        <w:pStyle w:val="Paragrafoelenco"/>
+        <w:numPr>
+          <w:ilvl w:val="0"/>
+          <w:numId w:val="27"/>
+        </w:numPr>
+      </w:pPr>
+      <w:r>
+        <w:t xml:space="preserve">le operazioni effettuate dall’attore Studente per creare un </w:t>
+      </w:r>
+      <w:proofErr w:type="spellStart"/>
+      <w:r>
+        <w:t>TemplatePersonalizzato</w:t>
+      </w:r>
+      <w:proofErr w:type="spellEnd"/>
+      <w:r>
+        <w:t xml:space="preserve"> </w:t>
+      </w:r>
+      <w:r>
+        <w:t xml:space="preserve">(in relazione a UC2, iterazione 2 della fase di Elaborazione) </w:t>
+      </w:r>
+      <w:r>
+        <w:t xml:space="preserve">sono state rinominate in </w:t>
+      </w:r>
+      <w:r>
+        <w:rPr>
+          <w:i/>
+          <w:iCs/>
+        </w:rPr>
+        <w:t>&lt;</w:t>
+      </w:r>
+      <w:proofErr w:type="spellStart"/>
+      <w:r>
+        <w:rPr>
+          <w:i/>
+          <w:iCs/>
+        </w:rPr>
+        <w:t>nomeOperazione</w:t>
+      </w:r>
+      <w:proofErr w:type="spellEnd"/>
+      <w:r>
+        <w:rPr>
+          <w:i/>
+          <w:iCs/>
+        </w:rPr>
+        <w:t>&gt;P</w:t>
       </w:r>
       <w:r>
         <w:t>.</w:t>
@@ -2689,7 +2993,7 @@
                 <w:b w:val="0"/>
                 <w:bCs w:val="0"/>
               </w:rPr>
-              <w:t>Ufficiale</w:t>
+              <w:t>U</w:t>
             </w:r>
             <w:proofErr w:type="spellEnd"/>
             <w:r>
@@ -2923,6 +3227,7 @@
           <w:sz w:val="32"/>
           <w:szCs w:val="32"/>
         </w:rPr>
+        <w:lastRenderedPageBreak/>
         <w:t>CO2</w:t>
       </w:r>
       <w:bookmarkEnd w:id="8"/>
@@ -2990,7 +3295,7 @@
                 <w:b w:val="0"/>
                 <w:bCs w:val="0"/>
               </w:rPr>
-              <w:t>Ufficiale</w:t>
+              <w:t>U</w:t>
             </w:r>
             <w:proofErr w:type="spellEnd"/>
             <w:r>
@@ -3454,7 +3759,7 @@
                 <w:b w:val="0"/>
                 <w:bCs w:val="0"/>
               </w:rPr>
-              <w:t>Ufficiale</w:t>
+              <w:t>U</w:t>
             </w:r>
             <w:proofErr w:type="spellEnd"/>
             <w:r>
@@ -3645,7 +3950,6 @@
           </w:tcPr>
           <w:p>
             <w:r>
-              <w:lastRenderedPageBreak/>
               <w:t>Post-condizioni</w:t>
             </w:r>
           </w:p>
@@ -3842,7 +4146,7 @@
                 <w:b w:val="0"/>
                 <w:bCs w:val="0"/>
               </w:rPr>
-              <w:t>Ufficiale</w:t>
+              <w:t>U</w:t>
             </w:r>
             <w:proofErr w:type="spellEnd"/>
             <w:r>
@@ -4032,64 +4336,6 @@
       </w:tr>
     </w:tbl>
     <w:p/>
-    <w:p>
-      <w:r>
-        <w:t xml:space="preserve">Per distinguere le operazioni di gestione del </w:t>
-      </w:r>
-      <w:proofErr w:type="spellStart"/>
-      <w:r>
-        <w:t>Template</w:t>
-      </w:r>
-      <w:r>
-        <w:t>Ufficiale</w:t>
-      </w:r>
-      <w:proofErr w:type="spellEnd"/>
-      <w:r>
-        <w:t xml:space="preserve"> da quelle di gestione del </w:t>
-      </w:r>
-      <w:proofErr w:type="spellStart"/>
-      <w:r>
-        <w:t>TemplatePersonalizzato</w:t>
-      </w:r>
-      <w:proofErr w:type="spellEnd"/>
-      <w:r>
-        <w:t xml:space="preserve"> da parte dello Studente, le operazioni effettuate dall’attore Studente per creare un </w:t>
-      </w:r>
-      <w:proofErr w:type="spellStart"/>
-      <w:r>
-        <w:t>TemplatePersonalizzato</w:t>
-      </w:r>
-      <w:proofErr w:type="spellEnd"/>
-      <w:r>
-        <w:t xml:space="preserve"> sono state rinominate in </w:t>
-      </w:r>
-      <w:r>
-        <w:rPr>
-          <w:i/>
-          <w:iCs/>
-        </w:rPr>
-        <w:t>&lt;</w:t>
-      </w:r>
-      <w:proofErr w:type="spellStart"/>
-      <w:r>
-        <w:rPr>
-          <w:i/>
-          <w:iCs/>
-        </w:rPr>
-        <w:t>nomeOperazione</w:t>
-      </w:r>
-      <w:proofErr w:type="spellEnd"/>
-      <w:r>
-        <w:rPr>
-          <w:i/>
-          <w:iCs/>
-        </w:rPr>
-        <w:t>&gt;Personalizzato</w:t>
-      </w:r>
-      <w:r>
-        <w:t>.</w:t>
-      </w:r>
-    </w:p>
     <w:sectPr>
       <w:pgSz w:w="11906" w:h="16838"/>
       <w:pgMar w:top="1417" w:right="1417" w:bottom="1134" w:left="1417" w:header="708" w:footer="708" w:gutter="0"/>
@@ -5534,15 +5780,12 @@
   <w:abstractNum w:abstractNumId="13" w15:restartNumberingAfterBreak="0">
     <w:nsid w:val="2C1855AE"/>
     <w:multiLevelType w:val="hybridMultilevel"/>
-    <w:tmpl w:val="86AE2FB8"/>
+    <w:tmpl w:val="6E2E41F4"/>
     <w:lvl w:ilvl="0" w:tplc="04100001">
       <w:start w:val="1"/>
       <w:numFmt w:val="bullet"/>
       <w:lvlText w:val=""/>
       <w:lvlJc w:val="left"/>
-      <w:pPr>
-        <w:ind w:left="720" w:hanging="360"/>
-      </w:pPr>
       <w:rPr>
         <w:rFonts w:ascii="Symbol" w:hAnsi="Symbol" w:hint="default"/>
       </w:rPr>

</xml_diff>